<commit_message>
Opened critique's for all group members
</commit_message>
<xml_diff>
--- a/World building/Narritive story/Calamity-verse.docx
+++ b/World building/Narritive story/Calamity-verse.docx
@@ -1020,7 +1020,23 @@
           <w:sz w:val="24"/>
           <w:szCs w:val="24"/>
         </w:rPr>
-        <w:t xml:space="preserve"> They’re just a little stirred up since they probably haven’t seen a military since all this shit started in the first place.</w:t>
+        <w:t xml:space="preserve"> They’re just a little stirred up since they probably haven’t seen a military</w:t>
+      </w:r>
+      <w:r>
+        <w:rPr>
+          <w:rFonts w:ascii="Arial" w:hAnsi="Arial" w:cs="Arial"/>
+          <w:sz w:val="24"/>
+          <w:szCs w:val="24"/>
+        </w:rPr>
+        <w:t xml:space="preserve"> force</w:t>
+      </w:r>
+      <w:r>
+        <w:rPr>
+          <w:rFonts w:ascii="Arial" w:hAnsi="Arial" w:cs="Arial"/>
+          <w:sz w:val="24"/>
+          <w:szCs w:val="24"/>
+        </w:rPr>
+        <w:t xml:space="preserve"> since all this shit started in the first place.</w:t>
       </w:r>
       <w:r>
         <w:rPr>

</xml_diff>